<commit_message>
Add report for task 1.1
</commit_message>
<xml_diff>
--- a/lab_1/task_1/task_1.docx
+++ b/lab_1/task_1/task_1.docx
@@ -60,7 +60,13 @@
         <w:t xml:space="preserve"> </w:t>
       </w:r>
       <w:r>
-        <w:t>03.11.2025</w:t>
+        <w:t>0</w:t>
+      </w:r>
+      <w:r>
+        <w:t>7</w:t>
+      </w:r>
+      <w:r>
+        <w:t>.11.2025</w:t>
       </w:r>
     </w:p>
     <w:p>
@@ -70,7 +76,506 @@
     </w:p>
     <w:p>
       <w:pPr>
+        <w:rPr>
+          <w:b/>
+          <w:bCs/>
+        </w:rPr>
+      </w:pPr>
+      <w:r>
+        <w:rPr>
+          <w:b/>
+          <w:bCs/>
+        </w:rPr>
+        <w:t xml:space="preserve">Opis </w:t>
+      </w:r>
+      <w:r>
+        <w:rPr>
+          <w:b/>
+          <w:bCs/>
+        </w:rPr>
+        <w:t>t</w:t>
+      </w:r>
+      <w:r>
+        <w:rPr>
+          <w:b/>
+          <w:bCs/>
+        </w:rPr>
+        <w:t>eoretyczny</w:t>
+      </w:r>
+      <w:r>
+        <w:rPr>
+          <w:b/>
+          <w:bCs/>
+        </w:rPr>
+        <w:t>.</w:t>
+      </w:r>
+    </w:p>
+    <w:p>
+      <w:r>
+        <w:t>Program wczytuje na wejściu ciąg liczb rozdzielonych średnikami</w:t>
+      </w:r>
+      <w:r>
+        <w:t>, a następnie przetwarza go znak po znaku.</w:t>
+      </w:r>
+      <w:r>
+        <w:t xml:space="preserve"> Dla symboli będących częścią liczby, a więc minusa, cyfr i kropki budujemy wartość wynikową. To znaczy, że w zależności od położenia cyfry w stosunku do separatora dziesiętnego, korzystamy z poniższych wzorów, aby obliczyć nową, pośrednią wartość wynikową.</w:t>
+      </w:r>
+    </w:p>
+    <w:p>
+      <w:pPr>
         <w:jc w:val="center"/>
+        <w:rPr>
+          <w:rFonts w:eastAsiaTheme="minorEastAsia"/>
+        </w:rPr>
+      </w:pPr>
+      <m:oMathPara>
+        <m:oMath>
+          <m:sSub>
+            <m:sSubPr>
+              <m:ctrlPr>
+                <w:rPr>
+                  <w:rFonts w:ascii="Cambria Math" w:hAnsi="Cambria Math"/>
+                  <w:i/>
+                </w:rPr>
+              </m:ctrlPr>
+            </m:sSubPr>
+            <m:e>
+              <m:r>
+                <w:rPr>
+                  <w:rFonts w:ascii="Cambria Math" w:hAnsi="Cambria Math"/>
+                </w:rPr>
+                <m:t>x</m:t>
+              </m:r>
+            </m:e>
+            <m:sub>
+              <m:r>
+                <w:rPr>
+                  <w:rFonts w:ascii="Cambria Math" w:hAnsi="Cambria Math"/>
+                </w:rPr>
+                <m:t>n</m:t>
+              </m:r>
+            </m:sub>
+          </m:sSub>
+          <m:r>
+            <w:rPr>
+              <w:rFonts w:ascii="Cambria Math" w:hAnsi="Cambria Math"/>
+            </w:rPr>
+            <m:t>=</m:t>
+          </m:r>
+          <m:sSub>
+            <m:sSubPr>
+              <m:ctrlPr>
+                <w:rPr>
+                  <w:rFonts w:ascii="Cambria Math" w:hAnsi="Cambria Math"/>
+                  <w:i/>
+                </w:rPr>
+              </m:ctrlPr>
+            </m:sSubPr>
+            <m:e>
+              <m:r>
+                <w:rPr>
+                  <w:rFonts w:ascii="Cambria Math" w:hAnsi="Cambria Math"/>
+                </w:rPr>
+                <m:t>x</m:t>
+              </m:r>
+            </m:e>
+            <m:sub>
+              <m:r>
+                <w:rPr>
+                  <w:rFonts w:ascii="Cambria Math" w:hAnsi="Cambria Math"/>
+                </w:rPr>
+                <m:t>n-1</m:t>
+              </m:r>
+            </m:sub>
+          </m:sSub>
+          <m:r>
+            <w:rPr>
+              <w:rFonts w:ascii="Cambria Math" w:hAnsi="Cambria Math"/>
+            </w:rPr>
+            <m:t>*10+c</m:t>
+          </m:r>
+        </m:oMath>
+      </m:oMathPara>
+    </w:p>
+    <w:p>
+      <w:pPr>
+        <w:pStyle w:val="Caption"/>
+        <w:keepNext/>
+        <w:jc w:val="center"/>
+      </w:pPr>
+      <w:r>
+        <w:t xml:space="preserve">Równanie </w:t>
+      </w:r>
+      <w:r>
+        <w:fldChar w:fldCharType="begin"/>
+      </w:r>
+      <w:r>
+        <w:instrText xml:space="preserve"> SEQ Równanie \* ARABIC </w:instrText>
+      </w:r>
+      <w:r>
+        <w:fldChar w:fldCharType="separate"/>
+      </w:r>
+      <w:r>
+        <w:rPr>
+          <w:noProof/>
+        </w:rPr>
+        <w:t>1</w:t>
+      </w:r>
+      <w:r>
+        <w:fldChar w:fldCharType="end"/>
+      </w:r>
+      <w:r>
+        <w:t xml:space="preserve"> dla części </w:t>
+      </w:r>
+      <w:proofErr w:type="spellStart"/>
+      <w:r>
+        <w:t>całkowitej</w:t>
+      </w:r>
+      <w:r>
+        <w:t>.</w:t>
+      </w:r>
+    </w:p>
+    <w:proofErr w:type="spellEnd"/>
+    <w:p>
+      <w:pPr>
+        <w:jc w:val="center"/>
+        <w:rPr>
+          <w:rFonts w:eastAsiaTheme="minorEastAsia"/>
+          <w:i/>
+        </w:rPr>
+      </w:pPr>
+      <m:oMathPara>
+        <m:oMath>
+          <m:sSub>
+            <m:sSubPr>
+              <m:ctrlPr>
+                <w:rPr>
+                  <w:rFonts w:ascii="Cambria Math" w:hAnsi="Cambria Math"/>
+                  <w:i/>
+                </w:rPr>
+              </m:ctrlPr>
+            </m:sSubPr>
+            <m:e>
+              <m:r>
+                <w:rPr>
+                  <w:rFonts w:ascii="Cambria Math" w:hAnsi="Cambria Math"/>
+                </w:rPr>
+                <m:t>x</m:t>
+              </m:r>
+            </m:e>
+            <m:sub>
+              <m:r>
+                <w:rPr>
+                  <w:rFonts w:ascii="Cambria Math" w:hAnsi="Cambria Math"/>
+                </w:rPr>
+                <m:t>n</m:t>
+              </m:r>
+            </m:sub>
+          </m:sSub>
+          <m:r>
+            <w:rPr>
+              <w:rFonts w:ascii="Cambria Math" w:hAnsi="Cambria Math"/>
+            </w:rPr>
+            <m:t>=</m:t>
+          </m:r>
+          <m:sSub>
+            <m:sSubPr>
+              <m:ctrlPr>
+                <w:rPr>
+                  <w:rFonts w:ascii="Cambria Math" w:hAnsi="Cambria Math"/>
+                  <w:i/>
+                </w:rPr>
+              </m:ctrlPr>
+            </m:sSubPr>
+            <m:e>
+              <m:r>
+                <w:rPr>
+                  <w:rFonts w:ascii="Cambria Math" w:hAnsi="Cambria Math"/>
+                </w:rPr>
+                <m:t>x</m:t>
+              </m:r>
+            </m:e>
+            <m:sub>
+              <m:r>
+                <w:rPr>
+                  <w:rFonts w:ascii="Cambria Math" w:hAnsi="Cambria Math"/>
+                </w:rPr>
+                <m:t>n</m:t>
+              </m:r>
+            </m:sub>
+          </m:sSub>
+          <m:r>
+            <w:rPr>
+              <w:rFonts w:ascii="Cambria Math" w:hAnsi="Cambria Math"/>
+            </w:rPr>
+            <m:t>+</m:t>
+          </m:r>
+          <m:r>
+            <w:rPr>
+              <w:rFonts w:ascii="Cambria Math" w:hAnsi="Cambria Math"/>
+            </w:rPr>
+            <m:t>c*</m:t>
+          </m:r>
+          <m:sSup>
+            <m:sSupPr>
+              <m:ctrlPr>
+                <w:rPr>
+                  <w:rFonts w:ascii="Cambria Math" w:hAnsi="Cambria Math"/>
+                  <w:i/>
+                </w:rPr>
+              </m:ctrlPr>
+            </m:sSupPr>
+            <m:e>
+              <m:r>
+                <w:rPr>
+                  <w:rFonts w:ascii="Cambria Math" w:hAnsi="Cambria Math"/>
+                </w:rPr>
+                <m:t>10</m:t>
+              </m:r>
+            </m:e>
+            <m:sup>
+              <m:r>
+                <w:rPr>
+                  <w:rFonts w:ascii="Cambria Math" w:hAnsi="Cambria Math"/>
+                </w:rPr>
+                <m:t>-</m:t>
+              </m:r>
+              <m:r>
+                <w:rPr>
+                  <w:rFonts w:ascii="Cambria Math" w:hAnsi="Cambria Math"/>
+                </w:rPr>
+                <m:t>d</m:t>
+              </m:r>
+            </m:sup>
+          </m:sSup>
+        </m:oMath>
+      </m:oMathPara>
+    </w:p>
+    <w:p>
+      <w:pPr>
+        <w:pStyle w:val="Caption"/>
+        <w:jc w:val="center"/>
+        <w:rPr>
+          <w:rFonts w:eastAsiaTheme="minorEastAsia"/>
+          <w:iCs w:val="0"/>
+        </w:rPr>
+      </w:pPr>
+      <w:r>
+        <w:t xml:space="preserve">Równanie </w:t>
+      </w:r>
+      <w:r>
+        <w:fldChar w:fldCharType="begin"/>
+      </w:r>
+      <w:r>
+        <w:instrText xml:space="preserve"> SEQ Równanie \* ARABIC </w:instrText>
+      </w:r>
+      <w:r>
+        <w:fldChar w:fldCharType="separate"/>
+      </w:r>
+      <w:r>
+        <w:rPr>
+          <w:noProof/>
+        </w:rPr>
+        <w:t>2</w:t>
+      </w:r>
+      <w:r>
+        <w:fldChar w:fldCharType="end"/>
+      </w:r>
+      <w:r>
+        <w:t xml:space="preserve"> dla części dziesiętnej.</w:t>
+      </w:r>
+    </w:p>
+    <w:p>
+      <w:r>
+        <w:rPr>
+          <w:rFonts w:eastAsiaTheme="minorEastAsia"/>
+        </w:rPr>
+        <w:t xml:space="preserve">Gdzie </w:t>
+      </w:r>
+      <m:oMath>
+        <m:sSub>
+          <m:sSubPr>
+            <m:ctrlPr>
+              <w:rPr>
+                <w:rFonts w:ascii="Cambria Math" w:hAnsi="Cambria Math"/>
+                <w:i/>
+              </w:rPr>
+            </m:ctrlPr>
+          </m:sSubPr>
+          <m:e>
+            <m:r>
+              <w:rPr>
+                <w:rFonts w:ascii="Cambria Math" w:hAnsi="Cambria Math"/>
+              </w:rPr>
+              <m:t>x</m:t>
+            </m:r>
+          </m:e>
+          <m:sub>
+            <m:r>
+              <w:rPr>
+                <w:rFonts w:ascii="Cambria Math" w:hAnsi="Cambria Math"/>
+              </w:rPr>
+              <m:t>n</m:t>
+            </m:r>
+          </m:sub>
+        </m:sSub>
+      </m:oMath>
+      <w:r>
+        <w:rPr>
+          <w:rFonts w:eastAsiaTheme="minorEastAsia"/>
+        </w:rPr>
+        <w:t xml:space="preserve"> – wartość odczytanej częściowo liczby, </w:t>
+      </w:r>
+      <m:oMath>
+        <m:r>
+          <w:rPr>
+            <w:rFonts w:ascii="Cambria Math" w:hAnsi="Cambria Math"/>
+          </w:rPr>
+          <m:t>c</m:t>
+        </m:r>
+      </m:oMath>
+      <w:r>
+        <w:rPr>
+          <w:rFonts w:eastAsiaTheme="minorEastAsia"/>
+        </w:rPr>
+        <w:t xml:space="preserve"> – nowa cyfra odczytana z tekstu wejściowego, </w:t>
+      </w:r>
+      <m:oMath>
+        <m:r>
+          <w:rPr>
+            <w:rFonts w:ascii="Cambria Math" w:hAnsi="Cambria Math"/>
+          </w:rPr>
+          <m:t>d</m:t>
+        </m:r>
+      </m:oMath>
+      <w:r>
+        <w:rPr>
+          <w:rFonts w:eastAsiaTheme="minorEastAsia"/>
+        </w:rPr>
+        <w:t xml:space="preserve"> </w:t>
+      </w:r>
+      <w:r>
+        <w:rPr>
+          <w:rFonts w:eastAsiaTheme="minorEastAsia"/>
+        </w:rPr>
+        <w:t>indeks</w:t>
+      </w:r>
+      <w:r>
+        <w:rPr>
+          <w:rFonts w:eastAsiaTheme="minorEastAsia"/>
+        </w:rPr>
+        <w:t xml:space="preserve"> cyfry w części dziesiętnej.</w:t>
+      </w:r>
+    </w:p>
+    <w:p>
+      <w:pPr>
+        <w:rPr>
+          <w:rFonts w:eastAsiaTheme="minorEastAsia"/>
+        </w:rPr>
+      </w:pPr>
+      <w:r>
+        <w:t xml:space="preserve">Gdy zostanie odczytany średnik, porównujemy wartość </w:t>
+      </w:r>
+      <m:oMath>
+        <m:sSub>
+          <m:sSubPr>
+            <m:ctrlPr>
+              <w:rPr>
+                <w:rFonts w:ascii="Cambria Math" w:hAnsi="Cambria Math"/>
+                <w:i/>
+              </w:rPr>
+            </m:ctrlPr>
+          </m:sSubPr>
+          <m:e>
+            <m:r>
+              <w:rPr>
+                <w:rFonts w:ascii="Cambria Math" w:hAnsi="Cambria Math"/>
+              </w:rPr>
+              <m:t>x</m:t>
+            </m:r>
+          </m:e>
+          <m:sub>
+            <m:r>
+              <w:rPr>
+                <w:rFonts w:ascii="Cambria Math" w:hAnsi="Cambria Math"/>
+              </w:rPr>
+              <m:t>n</m:t>
+            </m:r>
+          </m:sub>
+        </m:sSub>
+      </m:oMath>
+      <w:r>
+        <w:rPr>
+          <w:rFonts w:eastAsiaTheme="minorEastAsia"/>
+        </w:rPr>
+        <w:t xml:space="preserve"> </w:t>
+      </w:r>
+      <w:r>
+        <w:t>z wartością maksymalną</w:t>
+      </w:r>
+      <w:r>
+        <w:t xml:space="preserve">, </w:t>
+      </w:r>
+      <w:r>
+        <w:t>wybieramy większą</w:t>
+      </w:r>
+      <w:r>
+        <w:t xml:space="preserve"> i zerujemy </w:t>
+      </w:r>
+      <m:oMath>
+        <m:sSub>
+          <m:sSubPr>
+            <m:ctrlPr>
+              <w:rPr>
+                <w:rFonts w:ascii="Cambria Math" w:hAnsi="Cambria Math"/>
+                <w:i/>
+              </w:rPr>
+            </m:ctrlPr>
+          </m:sSubPr>
+          <m:e>
+            <m:r>
+              <w:rPr>
+                <w:rFonts w:ascii="Cambria Math" w:hAnsi="Cambria Math"/>
+              </w:rPr>
+              <m:t>x</m:t>
+            </m:r>
+          </m:e>
+          <m:sub>
+            <m:r>
+              <w:rPr>
+                <w:rFonts w:ascii="Cambria Math" w:hAnsi="Cambria Math"/>
+              </w:rPr>
+              <m:t>n</m:t>
+            </m:r>
+          </m:sub>
+        </m:sSub>
+      </m:oMath>
+      <w:r>
+        <w:rPr>
+          <w:rFonts w:eastAsiaTheme="minorEastAsia"/>
+        </w:rPr>
+        <w:t xml:space="preserve"> oraz </w:t>
+      </w:r>
+      <m:oMath>
+        <m:r>
+          <w:rPr>
+            <w:rFonts w:ascii="Cambria Math" w:hAnsi="Cambria Math"/>
+          </w:rPr>
+          <m:t>d</m:t>
+        </m:r>
+      </m:oMath>
+      <w:r>
+        <w:rPr>
+          <w:rFonts w:eastAsiaTheme="minorEastAsia"/>
+        </w:rPr>
+        <w:t>.</w:t>
+      </w:r>
+    </w:p>
+    <w:p>
+      <w:pPr>
+        <w:rPr>
+          <w:rFonts w:eastAsiaTheme="minorEastAsia"/>
+        </w:rPr>
       </w:pPr>
     </w:p>
     <w:p>
@@ -79,301 +584,1216 @@
           <w:b/>
           <w:bCs/>
         </w:rPr>
-        <w:t xml:space="preserve">Opis </w:t>
-      </w:r>
-      <w:r>
-        <w:rPr>
-          <w:b/>
-          <w:bCs/>
-        </w:rPr>
-        <w:t>t</w:t>
-      </w:r>
-      <w:r>
-        <w:rPr>
-          <w:b/>
-          <w:bCs/>
-        </w:rPr>
-        <w:t>eoretyczny:</w:t>
-      </w:r>
-      <w:r>
-        <w:rPr>
-          <w:b/>
-          <w:bCs/>
-        </w:rPr>
-        <w:t xml:space="preserve"> </w:t>
-      </w:r>
-      <w:r>
-        <w:t xml:space="preserve">Program </w:t>
-      </w:r>
-      <w:r>
-        <w:t xml:space="preserve">wczytuje na wejściu </w:t>
-      </w:r>
-      <w:r>
-        <w:t>ciąg liczb rozdzielonych średnikami. Algorytm w głównej pętli odczytuje po kolei każdy znak i dopisuje go do tymczasowej zmiennej. Gdy napotka średnik, zawartość zapisana w tej zmiennej jest zamieniana na liczbę zmiennoprzecinkową i porównywana z największą znalezioną do tej pory</w:t>
-      </w:r>
-      <w:r>
-        <w:t xml:space="preserve">. Na koniec wypisywana jest największa znaleziona liczba. </w:t>
+        <w:t>Opis działania algorytmu na przykładzie</w:t>
+      </w:r>
+      <w:r>
+        <w:t>.</w:t>
       </w:r>
     </w:p>
     <w:p>
-      <w:r>
-        <w:rPr>
-          <w:b/>
-          <w:bCs/>
-        </w:rPr>
-        <w:t>Opis działania algorytmu na przykładzie</w:t>
-      </w:r>
-      <w:r>
-        <w:t>.</w:t>
+      <w:pPr>
+        <w:rPr>
+          <w:lang w:val="en-US"/>
+        </w:rPr>
+      </w:pPr>
+      <w:r>
+        <w:t>Przypuśćmy, że na wejściu algorytmu pojawił się następujący ciąg znaków „</w:t>
+      </w:r>
+      <w:r>
+        <w:rPr>
+          <w:lang w:val="en-US"/>
+        </w:rPr>
+        <w:t>3</w:t>
+      </w:r>
+      <w:r>
+        <w:rPr>
+          <w:lang w:val="en-US"/>
+        </w:rPr>
+        <w:t>1.</w:t>
+      </w:r>
+      <w:r>
+        <w:rPr>
+          <w:lang w:val="en-US"/>
+        </w:rPr>
+        <w:t>4</w:t>
+      </w:r>
+      <w:r>
+        <w:rPr>
+          <w:lang w:val="en-US"/>
+        </w:rPr>
+        <w:t>15;</w:t>
+      </w:r>
+      <w:proofErr w:type="gramStart"/>
+      <w:r>
+        <w:rPr>
+          <w:lang w:val="en-US"/>
+        </w:rPr>
+        <w:t>42</w:t>
+      </w:r>
+      <w:r>
+        <w:rPr>
+          <w:lang w:val="en-US"/>
+        </w:rPr>
+        <w:t>;-</w:t>
+      </w:r>
+      <w:proofErr w:type="gramEnd"/>
+      <w:r>
+        <w:rPr>
+          <w:lang w:val="en-US"/>
+        </w:rPr>
+        <w:t>1</w:t>
+      </w:r>
+      <w:r>
+        <w:rPr>
+          <w:lang w:val="en-US"/>
+        </w:rPr>
+        <w:t>5</w:t>
+      </w:r>
+      <w:r>
+        <w:rPr>
+          <w:lang w:val="en-US"/>
+        </w:rPr>
+        <w:t>”.</w:t>
       </w:r>
     </w:p>
     <w:p>
-      <w:r>
-        <w:t xml:space="preserve">Przypuśćmy, że na wejściu programu został podany ciąg </w:t>
-      </w:r>
-      <w:r>
-        <w:t>"3.</w:t>
-      </w:r>
-      <w:proofErr w:type="gramStart"/>
-      <w:r>
-        <w:t>14;5;</w:t>
-      </w:r>
-      <w:r>
-        <w:t>;</w:t>
-      </w:r>
-      <w:proofErr w:type="gramEnd"/>
-      <w:r>
-        <w:t>2</w:t>
-      </w:r>
-      <w:r>
-        <w:t>"</w:t>
-      </w:r>
-      <w:r>
+      <w:pPr>
+        <w:rPr>
+          <w:lang w:val="en-US"/>
+        </w:rPr>
+      </w:pPr>
+      <w:proofErr w:type="spellStart"/>
+      <w:r>
+        <w:rPr>
+          <w:lang w:val="en-US"/>
+        </w:rPr>
+        <w:t>Pierwszy</w:t>
+      </w:r>
+      <w:proofErr w:type="spellEnd"/>
+      <w:r>
+        <w:rPr>
+          <w:lang w:val="en-US"/>
+        </w:rPr>
+        <w:t xml:space="preserve"> </w:t>
+      </w:r>
+      <w:proofErr w:type="spellStart"/>
+      <w:r>
+        <w:rPr>
+          <w:lang w:val="en-US"/>
+        </w:rPr>
+        <w:t>wczytany</w:t>
+      </w:r>
+      <w:proofErr w:type="spellEnd"/>
+      <w:r>
+        <w:rPr>
+          <w:lang w:val="en-US"/>
+        </w:rPr>
+        <w:t xml:space="preserve"> </w:t>
+      </w:r>
+      <w:proofErr w:type="spellStart"/>
+      <w:r>
+        <w:rPr>
+          <w:lang w:val="en-US"/>
+        </w:rPr>
+        <w:t>znak</w:t>
+      </w:r>
+      <w:proofErr w:type="spellEnd"/>
+      <w:r>
+        <w:rPr>
+          <w:lang w:val="en-US"/>
+        </w:rPr>
+        <w:t>,</w:t>
+      </w:r>
+      <w:r>
+        <w:rPr>
+          <w:lang w:val="en-US"/>
+        </w:rPr>
+        <w:t xml:space="preserve"> “3”</w:t>
+      </w:r>
+      <w:r>
+        <w:rPr>
+          <w:lang w:val="en-US"/>
+        </w:rPr>
+        <w:t xml:space="preserve">, jest </w:t>
+      </w:r>
+      <w:proofErr w:type="spellStart"/>
+      <w:r>
+        <w:rPr>
+          <w:lang w:val="en-US"/>
+        </w:rPr>
+        <w:t>cyfrą</w:t>
+      </w:r>
+      <w:proofErr w:type="spellEnd"/>
+      <w:r>
+        <w:rPr>
+          <w:lang w:val="en-US"/>
+        </w:rPr>
+        <w:t xml:space="preserve">, </w:t>
+      </w:r>
+      <w:proofErr w:type="spellStart"/>
+      <w:r>
+        <w:rPr>
+          <w:lang w:val="en-US"/>
+        </w:rPr>
+        <w:t>i</w:t>
+      </w:r>
+      <w:proofErr w:type="spellEnd"/>
+      <w:r>
+        <w:rPr>
+          <w:lang w:val="en-US"/>
+        </w:rPr>
+        <w:t xml:space="preserve"> to w </w:t>
+      </w:r>
+      <w:proofErr w:type="spellStart"/>
+      <w:r>
+        <w:rPr>
+          <w:lang w:val="en-US"/>
+        </w:rPr>
+        <w:t>dodatku</w:t>
+      </w:r>
+      <w:proofErr w:type="spellEnd"/>
+      <w:r>
+        <w:rPr>
+          <w:lang w:val="en-US"/>
+        </w:rPr>
+        <w:t xml:space="preserve"> </w:t>
+      </w:r>
+      <w:proofErr w:type="spellStart"/>
+      <w:r>
+        <w:rPr>
+          <w:lang w:val="en-US"/>
+        </w:rPr>
+        <w:t>przed</w:t>
+      </w:r>
+      <w:proofErr w:type="spellEnd"/>
+      <w:r>
+        <w:rPr>
+          <w:lang w:val="en-US"/>
+        </w:rPr>
+        <w:t xml:space="preserve"> </w:t>
+      </w:r>
+      <w:proofErr w:type="spellStart"/>
+      <w:r>
+        <w:rPr>
+          <w:lang w:val="en-US"/>
+        </w:rPr>
+        <w:t>separatorem</w:t>
+      </w:r>
+      <w:proofErr w:type="spellEnd"/>
+      <w:r>
+        <w:rPr>
+          <w:lang w:val="en-US"/>
+        </w:rPr>
+        <w:t xml:space="preserve"> </w:t>
+      </w:r>
+      <w:proofErr w:type="spellStart"/>
+      <w:r>
+        <w:rPr>
+          <w:lang w:val="en-US"/>
+        </w:rPr>
+        <w:t>dziesiętnym</w:t>
+      </w:r>
+      <w:proofErr w:type="spellEnd"/>
+      <w:r>
+        <w:rPr>
+          <w:lang w:val="en-US"/>
+        </w:rPr>
+        <w:t xml:space="preserve">. </w:t>
+      </w:r>
+      <w:proofErr w:type="spellStart"/>
+      <w:r>
+        <w:rPr>
+          <w:lang w:val="en-US"/>
+        </w:rPr>
+        <w:t>Dlatego</w:t>
+      </w:r>
+      <w:proofErr w:type="spellEnd"/>
+      <w:r>
+        <w:rPr>
+          <w:lang w:val="en-US"/>
+        </w:rPr>
+        <w:t xml:space="preserve"> </w:t>
+      </w:r>
+      <w:proofErr w:type="spellStart"/>
+      <w:r>
+        <w:rPr>
+          <w:lang w:val="en-US"/>
+        </w:rPr>
+        <w:t>skorzystamy</w:t>
+      </w:r>
+      <w:proofErr w:type="spellEnd"/>
+      <w:r>
+        <w:rPr>
+          <w:lang w:val="en-US"/>
+        </w:rPr>
+        <w:t xml:space="preserve"> z </w:t>
+      </w:r>
+      <w:proofErr w:type="spellStart"/>
+      <w:r>
+        <w:rPr>
+          <w:i/>
+          <w:iCs/>
+          <w:lang w:val="en-US"/>
+        </w:rPr>
+        <w:t>Równanie</w:t>
+      </w:r>
+      <w:proofErr w:type="spellEnd"/>
+      <w:r>
+        <w:rPr>
+          <w:i/>
+          <w:iCs/>
+          <w:lang w:val="en-US"/>
+        </w:rPr>
+        <w:t xml:space="preserve"> 1</w:t>
+      </w:r>
+      <w:r>
+        <w:rPr>
+          <w:lang w:val="en-US"/>
+        </w:rPr>
+        <w:t xml:space="preserve">, aby </w:t>
+      </w:r>
+      <w:proofErr w:type="spellStart"/>
+      <w:r>
+        <w:rPr>
+          <w:lang w:val="en-US"/>
+        </w:rPr>
+        <w:t>obliczyć</w:t>
+      </w:r>
+      <w:proofErr w:type="spellEnd"/>
+      <w:r>
+        <w:rPr>
+          <w:lang w:val="en-US"/>
+        </w:rPr>
+        <w:t xml:space="preserve"> </w:t>
+      </w:r>
+      <w:proofErr w:type="spellStart"/>
+      <w:r>
+        <w:rPr>
+          <w:lang w:val="en-US"/>
+        </w:rPr>
+        <w:t>nową</w:t>
+      </w:r>
+      <w:proofErr w:type="spellEnd"/>
+      <w:r>
+        <w:rPr>
+          <w:lang w:val="en-US"/>
+        </w:rPr>
+        <w:t xml:space="preserve"> </w:t>
+      </w:r>
+      <w:proofErr w:type="spellStart"/>
+      <w:r>
+        <w:rPr>
+          <w:lang w:val="en-US"/>
+        </w:rPr>
+        <w:t>wartość</w:t>
+      </w:r>
+      <w:proofErr w:type="spellEnd"/>
+      <w:r>
+        <w:rPr>
+          <w:lang w:val="en-US"/>
+        </w:rPr>
+        <w:t xml:space="preserve"> </w:t>
+      </w:r>
+      <w:proofErr w:type="spellStart"/>
+      <w:r>
+        <w:rPr>
+          <w:lang w:val="en-US"/>
+        </w:rPr>
+        <w:t>odczytywanej</w:t>
+      </w:r>
+      <w:proofErr w:type="spellEnd"/>
+      <w:r>
+        <w:rPr>
+          <w:lang w:val="en-US"/>
+        </w:rPr>
+        <w:t xml:space="preserve"> </w:t>
+      </w:r>
+      <w:proofErr w:type="spellStart"/>
+      <w:r>
+        <w:rPr>
+          <w:lang w:val="en-US"/>
+        </w:rPr>
+        <w:t>liczby</w:t>
+      </w:r>
+      <w:proofErr w:type="spellEnd"/>
+      <w:r>
+        <w:rPr>
+          <w:lang w:val="en-US"/>
+        </w:rPr>
         <w:t>.</w:t>
       </w:r>
     </w:p>
     <w:p>
-      <w:r>
-        <w:t xml:space="preserve">Na początku ustawimy zmienne </w:t>
-      </w:r>
-      <w:proofErr w:type="spellStart"/>
-      <w:r>
-        <w:t>max_number</w:t>
-      </w:r>
-      <w:proofErr w:type="spellEnd"/>
-      <w:r>
-        <w:t xml:space="preserve"> = BRAK, </w:t>
-      </w:r>
-      <w:proofErr w:type="spellStart"/>
-      <w:r>
-        <w:t>partial_number</w:t>
-      </w:r>
-      <w:proofErr w:type="spellEnd"/>
-      <w:r>
-        <w:t xml:space="preserve"> = “” oraz dokleimy do tekstu wejściowego średnik, aby w ostatnim wywołaniu pętli </w:t>
-      </w:r>
-      <w:r>
-        <w:t xml:space="preserve">domknąć i </w:t>
-      </w:r>
-      <w:r>
-        <w:t xml:space="preserve">porównać </w:t>
-      </w:r>
-      <w:r>
-        <w:t>również</w:t>
-      </w:r>
-      <w:r>
-        <w:t xml:space="preserve"> ostatnią liczbę.</w:t>
-      </w:r>
+      <w:pPr>
+        <w:rPr>
+          <w:rFonts w:eastAsiaTheme="minorEastAsia"/>
+        </w:rPr>
+      </w:pPr>
+      <m:oMathPara>
+        <m:oMath>
+          <m:r>
+            <w:rPr>
+              <w:rFonts w:ascii="Cambria Math" w:hAnsi="Cambria Math"/>
+            </w:rPr>
+            <m:t>x</m:t>
+          </m:r>
+          <m:r>
+            <w:rPr>
+              <w:rFonts w:ascii="Cambria Math" w:hAnsi="Cambria Math"/>
+            </w:rPr>
+            <m:t>←</m:t>
+          </m:r>
+          <m:r>
+            <w:rPr>
+              <w:rFonts w:ascii="Cambria Math" w:hAnsi="Cambria Math"/>
+            </w:rPr>
+            <m:t>0*10+</m:t>
+          </m:r>
+          <m:r>
+            <w:rPr>
+              <w:rFonts w:ascii="Cambria Math" w:hAnsi="Cambria Math"/>
+            </w:rPr>
+            <m:t>3</m:t>
+          </m:r>
+          <m:r>
+            <w:rPr>
+              <w:rFonts w:ascii="Cambria Math" w:hAnsi="Cambria Math"/>
+            </w:rPr>
+            <m:t>=3</m:t>
+          </m:r>
+        </m:oMath>
+      </m:oMathPara>
     </w:p>
     <w:p>
-      <w:r>
-        <w:t xml:space="preserve">W pętli odczytujemy pierwszy znak z wejścia </w:t>
-      </w:r>
-      <w:proofErr w:type="gramStart"/>
-      <w:r>
-        <w:t>–  “</w:t>
-      </w:r>
-      <w:proofErr w:type="gramEnd"/>
-      <w:r>
-        <w:t>3”. Ponieważ</w:t>
-      </w:r>
-      <w:r>
-        <w:t xml:space="preserve"> nie</w:t>
-      </w:r>
-      <w:r>
-        <w:t xml:space="preserve"> jest on średnikiem, doklejamy go do </w:t>
-      </w:r>
-      <w:proofErr w:type="spellStart"/>
-      <w:r>
-        <w:t>partial_number</w:t>
-      </w:r>
-      <w:proofErr w:type="spellEnd"/>
-      <w:r>
-        <w:t xml:space="preserve"> i przechodzimy do kolejnej iteracji pętli. To samo wykonujemy dla kolejnych znaków – “.”, “1” i “4”. Gdy w piątej iteracji pętli napotkamy na średnik, </w:t>
-      </w:r>
-      <w:proofErr w:type="spellStart"/>
-      <w:r>
-        <w:t>partial_number</w:t>
-      </w:r>
-      <w:proofErr w:type="spellEnd"/>
-      <w:r>
-        <w:t xml:space="preserve"> jest niepusty (bo zawiera tekst “3.14”), to konwertujemy </w:t>
-      </w:r>
-      <w:proofErr w:type="spellStart"/>
-      <w:r>
-        <w:t>partial_number</w:t>
-      </w:r>
-      <w:proofErr w:type="spellEnd"/>
-      <w:r>
-        <w:t xml:space="preserve"> </w:t>
-      </w:r>
-      <w:r>
-        <w:t xml:space="preserve">na liczbę zmiennoprzecinkową i porównujemy z dotychczas największą. Ponieważ zmienna </w:t>
-      </w:r>
-      <w:proofErr w:type="spellStart"/>
-      <w:r>
-        <w:t>max_number</w:t>
-      </w:r>
-      <w:proofErr w:type="spellEnd"/>
-      <w:r>
-        <w:t xml:space="preserve"> </w:t>
-      </w:r>
-      <w:r>
-        <w:t>jest jeszcze pusta</w:t>
-      </w:r>
-      <w:r>
-        <w:t>, wpisujemy do niej aktualną</w:t>
-      </w:r>
-      <w:r>
-        <w:t xml:space="preserve"> wartość numeryczną. Na koniec iteracji czyścimy zawartość </w:t>
-      </w:r>
-      <w:proofErr w:type="spellStart"/>
-      <w:r>
-        <w:t>partial_number</w:t>
-      </w:r>
-      <w:proofErr w:type="spellEnd"/>
-      <w:r>
-        <w:t>.</w:t>
+      <w:pPr>
+        <w:rPr>
+          <w:rFonts w:eastAsiaTheme="minorEastAsia"/>
+        </w:rPr>
+      </w:pPr>
+      <w:r>
+        <w:rPr>
+          <w:rFonts w:eastAsiaTheme="minorEastAsia"/>
+        </w:rPr>
+        <w:t>To samo wykonamy dla kolejnego znaku – „1”.</w:t>
       </w:r>
     </w:p>
     <w:p>
-      <w:r>
-        <w:t xml:space="preserve">Następnie odczytujemy znak “5”, który dopisujemy do zmiennej </w:t>
-      </w:r>
-      <w:proofErr w:type="spellStart"/>
-      <w:r>
-        <w:t>partial_number</w:t>
-      </w:r>
-      <w:proofErr w:type="spellEnd"/>
-      <w:r>
-        <w:t xml:space="preserve"> i wykonujemy kolejną iterację pętli. Ponieważ napotykamy na znak średnika, </w:t>
-      </w:r>
-      <w:proofErr w:type="spellStart"/>
-      <w:r>
-        <w:t>partial_number</w:t>
-      </w:r>
-      <w:proofErr w:type="spellEnd"/>
-      <w:r>
-        <w:t xml:space="preserve"> konwertujemy na liczbę i porównujemy do </w:t>
-      </w:r>
-      <w:proofErr w:type="spellStart"/>
-      <w:r>
-        <w:t>max_number</w:t>
-      </w:r>
-      <w:proofErr w:type="spellEnd"/>
-      <w:r>
-        <w:t>. 5 jest większe od 3, dlatego zmieniamy jej wartość</w:t>
-      </w:r>
-      <w:r>
-        <w:t xml:space="preserve">. Na koniec czyścimy zawartość </w:t>
-      </w:r>
-      <w:proofErr w:type="spellStart"/>
-      <w:r>
-        <w:t>partial_number</w:t>
-      </w:r>
-      <w:proofErr w:type="spellEnd"/>
-      <w:r>
-        <w:t>.</w:t>
-      </w:r>
+      <w:pPr>
+        <w:rPr>
+          <w:rFonts w:eastAsiaTheme="minorEastAsia"/>
+        </w:rPr>
+      </w:pPr>
+      <m:oMathPara>
+        <m:oMath>
+          <m:r>
+            <w:rPr>
+              <w:rFonts w:ascii="Cambria Math" w:hAnsi="Cambria Math"/>
+            </w:rPr>
+            <m:t>x</m:t>
+          </m:r>
+          <m:r>
+            <w:rPr>
+              <w:rFonts w:ascii="Cambria Math" w:hAnsi="Cambria Math"/>
+            </w:rPr>
+            <m:t>←</m:t>
+          </m:r>
+          <m:r>
+            <w:rPr>
+              <w:rFonts w:ascii="Cambria Math" w:hAnsi="Cambria Math"/>
+            </w:rPr>
+            <m:t>3*10+1=31</m:t>
+          </m:r>
+        </m:oMath>
+      </m:oMathPara>
     </w:p>
     <w:p>
-      <w:r>
-        <w:t xml:space="preserve">Napotykamy teraz na kolejny znak średnika, a ponieważ </w:t>
-      </w:r>
-      <w:proofErr w:type="spellStart"/>
-      <w:r>
-        <w:t>partial_number</w:t>
-      </w:r>
-      <w:proofErr w:type="spellEnd"/>
-      <w:r>
-        <w:t xml:space="preserve"> jest pusty, przechodzimy od razu do kolejnej iteracji.</w:t>
+      <w:pPr>
+        <w:rPr>
+          <w:rFonts w:eastAsiaTheme="minorEastAsia"/>
+        </w:rPr>
+      </w:pPr>
+      <w:r>
+        <w:rPr>
+          <w:rFonts w:eastAsiaTheme="minorEastAsia"/>
+        </w:rPr>
+        <w:t xml:space="preserve">W trzeciej iteracji napotykamy na separator dziesiętny, a więc od tego momentu rozpocznie się liczenie indeksów części dziesiętnej </w:t>
+      </w:r>
+      <m:oMath>
+        <m:r>
+          <w:rPr>
+            <w:rFonts w:ascii="Cambria Math" w:eastAsiaTheme="minorEastAsia" w:hAnsi="Cambria Math"/>
+          </w:rPr>
+          <m:t>d</m:t>
+        </m:r>
+      </m:oMath>
+      <w:r>
+        <w:rPr>
+          <w:rFonts w:eastAsiaTheme="minorEastAsia"/>
+        </w:rPr>
+        <w:t>. Pierwszym odczytanym znakiem po kropce jest liczba „4”, a więc korzystając ze wzoru Równanie 2 obliczymy</w:t>
+      </w:r>
+      <w:r>
+        <w:rPr>
+          <w:rFonts w:eastAsiaTheme="minorEastAsia"/>
+        </w:rPr>
+        <w:t xml:space="preserve"> nową wartość odczytywanej liczby.</w:t>
       </w:r>
     </w:p>
     <w:p>
-      <w:r>
-        <w:t>Dalej trafiamy na znak „2”, dopisujemy go do partial_num</w:t>
-      </w:r>
-      <w:proofErr w:type="spellStart"/>
-      <w:r>
-        <w:t>ber</w:t>
-      </w:r>
-      <w:proofErr w:type="spellEnd"/>
-      <w:r>
-        <w:t xml:space="preserve"> i przechodzimy do następnej iteracji pętli. Do tekstu wejściowego dodaliśmy na początku zadania znak średnika, dlatego pętla wykona się jeszcze raz. Po napotkaniu na średnik postępujemy jak w poprzednich przypadkach – konwertujemy zawartość </w:t>
-      </w:r>
-      <w:proofErr w:type="spellStart"/>
-      <w:r>
-        <w:t>partial_number</w:t>
-      </w:r>
-      <w:proofErr w:type="spellEnd"/>
-      <w:r>
-        <w:t xml:space="preserve"> na liczbę i porównujemy </w:t>
-      </w:r>
-      <w:r>
-        <w:t xml:space="preserve">do </w:t>
-      </w:r>
-      <w:proofErr w:type="spellStart"/>
-      <w:r>
-        <w:t>max_number</w:t>
-      </w:r>
-      <w:proofErr w:type="spellEnd"/>
-      <w:r>
-        <w:t xml:space="preserve">. Tym razem liczba jest jednak mniejsza od aktualnej najwyższej, stąd nie robimy nic i </w:t>
-      </w:r>
-      <w:r>
-        <w:t xml:space="preserve">tylko </w:t>
-      </w:r>
-      <w:r>
-        <w:t xml:space="preserve">czyścimy zawartość </w:t>
-      </w:r>
-      <w:proofErr w:type="spellStart"/>
-      <w:r>
-        <w:t>partial_number</w:t>
-      </w:r>
-      <w:proofErr w:type="spellEnd"/>
-      <w:r>
-        <w:t>.</w:t>
-      </w:r>
+      <w:pPr>
+        <w:rPr>
+          <w:rFonts w:eastAsiaTheme="minorEastAsia"/>
+        </w:rPr>
+      </w:pPr>
+      <m:oMathPara>
+        <m:oMath>
+          <m:r>
+            <w:rPr>
+              <w:rFonts w:ascii="Cambria Math" w:eastAsiaTheme="minorEastAsia" w:hAnsi="Cambria Math"/>
+            </w:rPr>
+            <m:t>x</m:t>
+          </m:r>
+          <m:r>
+            <w:rPr>
+              <w:rFonts w:ascii="Cambria Math" w:hAnsi="Cambria Math"/>
+            </w:rPr>
+            <m:t>←</m:t>
+          </m:r>
+          <m:r>
+            <w:rPr>
+              <w:rFonts w:ascii="Cambria Math" w:eastAsiaTheme="minorEastAsia" w:hAnsi="Cambria Math"/>
+            </w:rPr>
+            <m:t>31</m:t>
+          </m:r>
+          <m:r>
+            <w:rPr>
+              <w:rFonts w:ascii="Cambria Math" w:eastAsiaTheme="minorEastAsia" w:hAnsi="Cambria Math"/>
+            </w:rPr>
+            <m:t>+</m:t>
+          </m:r>
+          <m:r>
+            <w:rPr>
+              <w:rFonts w:ascii="Cambria Math" w:eastAsiaTheme="minorEastAsia" w:hAnsi="Cambria Math"/>
+            </w:rPr>
+            <m:t>4</m:t>
+          </m:r>
+          <m:r>
+            <w:rPr>
+              <w:rFonts w:ascii="Cambria Math" w:eastAsiaTheme="minorEastAsia" w:hAnsi="Cambria Math"/>
+            </w:rPr>
+            <m:t>*</m:t>
+          </m:r>
+          <m:sSup>
+            <m:sSupPr>
+              <m:ctrlPr>
+                <w:rPr>
+                  <w:rFonts w:ascii="Cambria Math" w:eastAsiaTheme="minorEastAsia" w:hAnsi="Cambria Math"/>
+                  <w:i/>
+                </w:rPr>
+              </m:ctrlPr>
+            </m:sSupPr>
+            <m:e>
+              <m:r>
+                <w:rPr>
+                  <w:rFonts w:ascii="Cambria Math" w:eastAsiaTheme="minorEastAsia" w:hAnsi="Cambria Math"/>
+                </w:rPr>
+                <m:t>10</m:t>
+              </m:r>
+            </m:e>
+            <m:sup>
+              <m:r>
+                <w:rPr>
+                  <w:rFonts w:ascii="Cambria Math" w:eastAsiaTheme="minorEastAsia" w:hAnsi="Cambria Math"/>
+                </w:rPr>
+                <m:t>-1</m:t>
+              </m:r>
+            </m:sup>
+          </m:sSup>
+          <m:r>
+            <w:rPr>
+              <w:rFonts w:ascii="Cambria Math" w:eastAsiaTheme="minorEastAsia" w:hAnsi="Cambria Math"/>
+            </w:rPr>
+            <m:t>=31.4</m:t>
+          </m:r>
+        </m:oMath>
+      </m:oMathPara>
     </w:p>
     <w:p>
-      <w:r>
-        <w:t xml:space="preserve">Po przejściu przez cały tekst, wypisujemy do konsoli zawartość zmiennej </w:t>
-      </w:r>
-      <w:proofErr w:type="spellStart"/>
-      <w:r>
-        <w:t>max_number</w:t>
-      </w:r>
-      <w:proofErr w:type="spellEnd"/>
-      <w:r>
-        <w:t>, czyli 5.0</w:t>
-      </w:r>
-      <w:r>
+      <w:pPr>
+        <w:rPr>
+          <w:rFonts w:eastAsiaTheme="minorEastAsia"/>
+        </w:rPr>
+      </w:pPr>
+      <w:r>
+        <w:rPr>
+          <w:rFonts w:eastAsiaTheme="minorEastAsia"/>
+        </w:rPr>
+        <w:t>To samo wykonamy dla kolejnych cyfr</w:t>
+      </w:r>
+      <w:r>
+        <w:rPr>
+          <w:rFonts w:eastAsiaTheme="minorEastAsia"/>
+        </w:rPr>
         <w:t>.</w:t>
       </w:r>
     </w:p>
-    <w:p/>
+    <w:p>
+      <w:pPr>
+        <w:rPr>
+          <w:rFonts w:eastAsiaTheme="minorEastAsia"/>
+        </w:rPr>
+      </w:pPr>
+      <m:oMathPara>
+        <m:oMath>
+          <m:r>
+            <w:rPr>
+              <w:rFonts w:ascii="Cambria Math" w:eastAsiaTheme="minorEastAsia" w:hAnsi="Cambria Math"/>
+            </w:rPr>
+            <m:t>x</m:t>
+          </m:r>
+          <m:r>
+            <w:rPr>
+              <w:rFonts w:ascii="Cambria Math" w:hAnsi="Cambria Math"/>
+            </w:rPr>
+            <m:t>←</m:t>
+          </m:r>
+          <m:r>
+            <w:rPr>
+              <w:rFonts w:ascii="Cambria Math" w:eastAsiaTheme="minorEastAsia" w:hAnsi="Cambria Math"/>
+            </w:rPr>
+            <m:t>31.4</m:t>
+          </m:r>
+          <m:r>
+            <w:rPr>
+              <w:rFonts w:ascii="Cambria Math" w:eastAsiaTheme="minorEastAsia" w:hAnsi="Cambria Math"/>
+            </w:rPr>
+            <m:t>+</m:t>
+          </m:r>
+          <m:r>
+            <w:rPr>
+              <w:rFonts w:ascii="Cambria Math" w:eastAsiaTheme="minorEastAsia" w:hAnsi="Cambria Math"/>
+            </w:rPr>
+            <m:t>1</m:t>
+          </m:r>
+          <m:r>
+            <w:rPr>
+              <w:rFonts w:ascii="Cambria Math" w:eastAsiaTheme="minorEastAsia" w:hAnsi="Cambria Math"/>
+            </w:rPr>
+            <m:t>*</m:t>
+          </m:r>
+          <m:sSup>
+            <m:sSupPr>
+              <m:ctrlPr>
+                <w:rPr>
+                  <w:rFonts w:ascii="Cambria Math" w:eastAsiaTheme="minorEastAsia" w:hAnsi="Cambria Math"/>
+                  <w:i/>
+                </w:rPr>
+              </m:ctrlPr>
+            </m:sSupPr>
+            <m:e>
+              <m:r>
+                <w:rPr>
+                  <w:rFonts w:ascii="Cambria Math" w:eastAsiaTheme="minorEastAsia" w:hAnsi="Cambria Math"/>
+                </w:rPr>
+                <m:t>10</m:t>
+              </m:r>
+            </m:e>
+            <m:sup>
+              <m:r>
+                <w:rPr>
+                  <w:rFonts w:ascii="Cambria Math" w:eastAsiaTheme="minorEastAsia" w:hAnsi="Cambria Math"/>
+                </w:rPr>
+                <m:t>-2</m:t>
+              </m:r>
+            </m:sup>
+          </m:sSup>
+          <m:r>
+            <w:rPr>
+              <w:rFonts w:ascii="Cambria Math" w:eastAsiaTheme="minorEastAsia" w:hAnsi="Cambria Math"/>
+            </w:rPr>
+            <m:t>=31.41</m:t>
+          </m:r>
+          <m:r>
+            <w:rPr>
+              <w:rFonts w:ascii="Cambria Math" w:eastAsiaTheme="minorEastAsia" w:hAnsi="Cambria Math"/>
+            </w:rPr>
+            <w:br/>
+          </m:r>
+        </m:oMath>
+        <m:oMath>
+          <m:r>
+            <w:rPr>
+              <w:rFonts w:ascii="Cambria Math" w:eastAsiaTheme="minorEastAsia" w:hAnsi="Cambria Math"/>
+            </w:rPr>
+            <m:t>x</m:t>
+          </m:r>
+          <m:r>
+            <w:rPr>
+              <w:rFonts w:ascii="Cambria Math" w:hAnsi="Cambria Math"/>
+            </w:rPr>
+            <m:t>←</m:t>
+          </m:r>
+          <m:r>
+            <w:rPr>
+              <w:rFonts w:ascii="Cambria Math" w:eastAsiaTheme="minorEastAsia" w:hAnsi="Cambria Math"/>
+            </w:rPr>
+            <m:t>31.41+5*</m:t>
+          </m:r>
+          <m:sSup>
+            <m:sSupPr>
+              <m:ctrlPr>
+                <w:rPr>
+                  <w:rFonts w:ascii="Cambria Math" w:eastAsiaTheme="minorEastAsia" w:hAnsi="Cambria Math"/>
+                  <w:i/>
+                </w:rPr>
+              </m:ctrlPr>
+            </m:sSupPr>
+            <m:e>
+              <m:r>
+                <w:rPr>
+                  <w:rFonts w:ascii="Cambria Math" w:eastAsiaTheme="minorEastAsia" w:hAnsi="Cambria Math"/>
+                </w:rPr>
+                <m:t>10</m:t>
+              </m:r>
+            </m:e>
+            <m:sup>
+              <m:r>
+                <w:rPr>
+                  <w:rFonts w:ascii="Cambria Math" w:eastAsiaTheme="minorEastAsia" w:hAnsi="Cambria Math"/>
+                </w:rPr>
+                <m:t>-3</m:t>
+              </m:r>
+            </m:sup>
+          </m:sSup>
+          <m:r>
+            <w:rPr>
+              <w:rFonts w:ascii="Cambria Math" w:eastAsiaTheme="minorEastAsia" w:hAnsi="Cambria Math"/>
+            </w:rPr>
+            <m:t>=31.415</m:t>
+          </m:r>
+        </m:oMath>
+      </m:oMathPara>
+    </w:p>
+    <w:p>
+      <w:pPr>
+        <w:rPr>
+          <w:rFonts w:eastAsiaTheme="minorEastAsia"/>
+        </w:rPr>
+      </w:pPr>
+      <w:r>
+        <w:rPr>
+          <w:rFonts w:eastAsiaTheme="minorEastAsia"/>
+        </w:rPr>
+        <w:lastRenderedPageBreak/>
+        <w:t xml:space="preserve">Siódmym znakiem na wejściu jest średnik, dlatego obliczoną przed chwilą wartość </w:t>
+      </w:r>
+      <m:oMath>
+        <m:sSub>
+          <m:sSubPr>
+            <m:ctrlPr>
+              <w:rPr>
+                <w:rFonts w:ascii="Cambria Math" w:eastAsiaTheme="minorEastAsia" w:hAnsi="Cambria Math"/>
+                <w:i/>
+              </w:rPr>
+            </m:ctrlPr>
+          </m:sSubPr>
+          <m:e>
+            <m:r>
+              <w:rPr>
+                <w:rFonts w:ascii="Cambria Math" w:eastAsiaTheme="minorEastAsia" w:hAnsi="Cambria Math"/>
+              </w:rPr>
+              <m:t>x</m:t>
+            </m:r>
+          </m:e>
+          <m:sub>
+            <m:r>
+              <w:rPr>
+                <w:rFonts w:ascii="Cambria Math" w:eastAsiaTheme="minorEastAsia" w:hAnsi="Cambria Math"/>
+              </w:rPr>
+              <m:t>5</m:t>
+            </m:r>
+          </m:sub>
+        </m:sSub>
+      </m:oMath>
+      <w:r>
+        <w:rPr>
+          <w:rFonts w:eastAsiaTheme="minorEastAsia"/>
+        </w:rPr>
+        <w:t xml:space="preserve"> porównujemy z wartością maksymalną </w:t>
+      </w:r>
+      <m:oMath>
+        <m:sSub>
+          <m:sSubPr>
+            <m:ctrlPr>
+              <w:rPr>
+                <w:rFonts w:ascii="Cambria Math" w:eastAsiaTheme="minorEastAsia" w:hAnsi="Cambria Math"/>
+                <w:i/>
+              </w:rPr>
+            </m:ctrlPr>
+          </m:sSubPr>
+          <m:e>
+            <m:r>
+              <w:rPr>
+                <w:rFonts w:ascii="Cambria Math" w:eastAsiaTheme="minorEastAsia" w:hAnsi="Cambria Math"/>
+              </w:rPr>
+              <m:t>x</m:t>
+            </m:r>
+          </m:e>
+          <m:sub>
+            <m:r>
+              <w:rPr>
+                <w:rFonts w:ascii="Cambria Math" w:eastAsiaTheme="minorEastAsia" w:hAnsi="Cambria Math"/>
+              </w:rPr>
+              <m:t>max</m:t>
+            </m:r>
+          </m:sub>
+        </m:sSub>
+      </m:oMath>
+      <w:r>
+        <w:rPr>
+          <w:rFonts w:eastAsiaTheme="minorEastAsia"/>
+        </w:rPr>
+        <w:t xml:space="preserve">. Ponieważ </w:t>
+      </w:r>
+      <w:r>
+        <w:rPr>
+          <w:rFonts w:eastAsiaTheme="minorEastAsia"/>
+        </w:rPr>
+        <w:t>jeszcze</w:t>
+      </w:r>
+      <w:r>
+        <w:rPr>
+          <w:rFonts w:eastAsiaTheme="minorEastAsia"/>
+        </w:rPr>
+        <w:t xml:space="preserve"> nie jest uzupełniona, </w:t>
+      </w:r>
+      <w:r>
+        <w:rPr>
+          <w:rFonts w:eastAsiaTheme="minorEastAsia"/>
+        </w:rPr>
+        <w:t>przypisujemy</w:t>
+      </w:r>
+      <w:r>
+        <w:rPr>
+          <w:rFonts w:eastAsiaTheme="minorEastAsia"/>
+        </w:rPr>
+        <w:t xml:space="preserve"> </w:t>
+      </w:r>
+      <w:r>
+        <w:rPr>
+          <w:rFonts w:eastAsiaTheme="minorEastAsia"/>
+        </w:rPr>
+        <w:t>jej</w:t>
+      </w:r>
+      <w:r>
+        <w:rPr>
+          <w:rFonts w:eastAsiaTheme="minorEastAsia"/>
+        </w:rPr>
+        <w:t xml:space="preserve"> wartość </w:t>
+      </w:r>
+      <m:oMath>
+        <m:r>
+          <w:rPr>
+            <w:rFonts w:ascii="Cambria Math" w:eastAsiaTheme="minorEastAsia" w:hAnsi="Cambria Math"/>
+          </w:rPr>
+          <m:t>x</m:t>
+        </m:r>
+      </m:oMath>
+      <w:r>
+        <w:rPr>
+          <w:rFonts w:eastAsiaTheme="minorEastAsia"/>
+        </w:rPr>
+        <w:t>. Na koniec czyścimy zawartość </w:t>
+      </w:r>
+      <m:oMath>
+        <m:r>
+          <w:rPr>
+            <w:rFonts w:ascii="Cambria Math" w:eastAsiaTheme="minorEastAsia" w:hAnsi="Cambria Math"/>
+          </w:rPr>
+          <m:t>x</m:t>
+        </m:r>
+      </m:oMath>
+      <w:r>
+        <w:rPr>
+          <w:rFonts w:eastAsiaTheme="minorEastAsia"/>
+        </w:rPr>
+        <w:t xml:space="preserve"> oraz </w:t>
+      </w:r>
+      <m:oMath>
+        <m:r>
+          <w:rPr>
+            <w:rFonts w:ascii="Cambria Math" w:eastAsiaTheme="minorEastAsia" w:hAnsi="Cambria Math"/>
+          </w:rPr>
+          <m:t>d</m:t>
+        </m:r>
+      </m:oMath>
+      <w:r>
+        <w:rPr>
+          <w:rFonts w:eastAsiaTheme="minorEastAsia"/>
+        </w:rPr>
+        <w:t>.</w:t>
+      </w:r>
+    </w:p>
+    <w:p>
+      <w:pPr>
+        <w:rPr>
+          <w:rFonts w:eastAsiaTheme="minorEastAsia"/>
+        </w:rPr>
+      </w:pPr>
+      <w:r>
+        <w:rPr>
+          <w:rFonts w:eastAsiaTheme="minorEastAsia"/>
+        </w:rPr>
+        <w:t>Proces powtarzamy, aż do napotkania kolejnego średnika.</w:t>
+      </w:r>
+      <w:r>
+        <w:rPr>
+          <w:rFonts w:eastAsiaTheme="minorEastAsia"/>
+        </w:rPr>
+        <w:br/>
+      </w:r>
+      <m:oMathPara>
+        <m:oMath>
+          <m:r>
+            <w:rPr>
+              <w:rFonts w:ascii="Cambria Math" w:eastAsiaTheme="minorEastAsia" w:hAnsi="Cambria Math"/>
+            </w:rPr>
+            <m:t>x</m:t>
+          </m:r>
+          <m:r>
+            <w:rPr>
+              <w:rFonts w:ascii="Cambria Math" w:hAnsi="Cambria Math"/>
+            </w:rPr>
+            <m:t>←</m:t>
+          </m:r>
+          <m:r>
+            <w:rPr>
+              <w:rFonts w:ascii="Cambria Math" w:eastAsiaTheme="minorEastAsia" w:hAnsi="Cambria Math"/>
+            </w:rPr>
+            <m:t>0*10+4=4</m:t>
+          </m:r>
+          <m:r>
+            <w:rPr>
+              <w:rFonts w:ascii="Cambria Math" w:eastAsiaTheme="minorEastAsia" w:hAnsi="Cambria Math"/>
+            </w:rPr>
+            <w:br/>
+          </m:r>
+        </m:oMath>
+        <m:oMath>
+          <m:r>
+            <w:rPr>
+              <w:rFonts w:ascii="Cambria Math" w:eastAsiaTheme="minorEastAsia" w:hAnsi="Cambria Math"/>
+            </w:rPr>
+            <m:t>x</m:t>
+          </m:r>
+          <m:r>
+            <w:rPr>
+              <w:rFonts w:ascii="Cambria Math" w:hAnsi="Cambria Math"/>
+            </w:rPr>
+            <m:t>←</m:t>
+          </m:r>
+          <m:r>
+            <w:rPr>
+              <w:rFonts w:ascii="Cambria Math" w:eastAsiaTheme="minorEastAsia" w:hAnsi="Cambria Math"/>
+            </w:rPr>
+            <m:t>4</m:t>
+          </m:r>
+          <m:r>
+            <w:rPr>
+              <w:rFonts w:ascii="Cambria Math" w:eastAsiaTheme="minorEastAsia" w:hAnsi="Cambria Math"/>
+            </w:rPr>
+            <m:t>*10+</m:t>
+          </m:r>
+          <m:r>
+            <w:rPr>
+              <w:rFonts w:ascii="Cambria Math" w:eastAsiaTheme="minorEastAsia" w:hAnsi="Cambria Math"/>
+            </w:rPr>
+            <m:t>2</m:t>
+          </m:r>
+          <m:r>
+            <w:rPr>
+              <w:rFonts w:ascii="Cambria Math" w:eastAsiaTheme="minorEastAsia" w:hAnsi="Cambria Math"/>
+            </w:rPr>
+            <m:t>=</m:t>
+          </m:r>
+          <m:r>
+            <w:rPr>
+              <w:rFonts w:ascii="Cambria Math" w:eastAsiaTheme="minorEastAsia" w:hAnsi="Cambria Math"/>
+            </w:rPr>
+            <m:t>42</m:t>
+          </m:r>
+        </m:oMath>
+      </m:oMathPara>
+    </w:p>
+    <w:p>
+      <w:pPr>
+        <w:rPr>
+          <w:rFonts w:eastAsiaTheme="minorEastAsia"/>
+        </w:rPr>
+      </w:pPr>
+      <w:r>
+        <w:rPr>
+          <w:rFonts w:eastAsiaTheme="minorEastAsia"/>
+        </w:rPr>
+        <w:t xml:space="preserve">Liczba </w:t>
+      </w:r>
+      <m:oMath>
+        <m:r>
+          <w:rPr>
+            <w:rFonts w:ascii="Cambria Math" w:eastAsiaTheme="minorEastAsia" w:hAnsi="Cambria Math"/>
+          </w:rPr>
+          <m:t>42</m:t>
+        </m:r>
+      </m:oMath>
+      <w:r>
+        <w:rPr>
+          <w:rFonts w:eastAsiaTheme="minorEastAsia"/>
+        </w:rPr>
+        <w:t xml:space="preserve"> jest większa od </w:t>
+      </w:r>
+      <m:oMath>
+        <m:r>
+          <w:rPr>
+            <w:rFonts w:ascii="Cambria Math" w:eastAsiaTheme="minorEastAsia" w:hAnsi="Cambria Math"/>
+          </w:rPr>
+          <m:t>31.415</m:t>
+        </m:r>
+      </m:oMath>
+      <w:r>
+        <w:rPr>
+          <w:rFonts w:eastAsiaTheme="minorEastAsia"/>
+        </w:rPr>
+        <w:t>, dlatego</w:t>
+      </w:r>
+      <w:r>
+        <w:rPr>
+          <w:rFonts w:eastAsiaTheme="minorEastAsia"/>
+        </w:rPr>
+        <w:t xml:space="preserve"> ustawimy</w:t>
+      </w:r>
+      <w:r>
+        <w:rPr>
+          <w:rFonts w:eastAsiaTheme="minorEastAsia"/>
+        </w:rPr>
+        <w:t xml:space="preserve"> </w:t>
+      </w:r>
+      <m:oMath>
+        <m:sSub>
+          <m:sSubPr>
+            <m:ctrlPr>
+              <w:rPr>
+                <w:rFonts w:ascii="Cambria Math" w:eastAsiaTheme="minorEastAsia" w:hAnsi="Cambria Math"/>
+                <w:i/>
+              </w:rPr>
+            </m:ctrlPr>
+          </m:sSubPr>
+          <m:e>
+            <m:r>
+              <w:rPr>
+                <w:rFonts w:ascii="Cambria Math" w:eastAsiaTheme="minorEastAsia" w:hAnsi="Cambria Math"/>
+              </w:rPr>
+              <m:t>x</m:t>
+            </m:r>
+          </m:e>
+          <m:sub>
+            <m:r>
+              <w:rPr>
+                <w:rFonts w:ascii="Cambria Math" w:eastAsiaTheme="minorEastAsia" w:hAnsi="Cambria Math"/>
+              </w:rPr>
+              <m:t>max</m:t>
+            </m:r>
+          </m:sub>
+        </m:sSub>
+        <m:r>
+          <w:rPr>
+            <w:rFonts w:ascii="Cambria Math" w:eastAsiaTheme="minorEastAsia" w:hAnsi="Cambria Math"/>
+          </w:rPr>
+          <m:t>=42</m:t>
+        </m:r>
+      </m:oMath>
+      <w:r>
+        <w:rPr>
+          <w:rFonts w:eastAsiaTheme="minorEastAsia"/>
+        </w:rPr>
+        <w:t xml:space="preserve">, a także wyczyścimy zawartość zmiennych </w:t>
+      </w:r>
+      <m:oMath>
+        <m:r>
+          <w:rPr>
+            <w:rFonts w:ascii="Cambria Math" w:eastAsiaTheme="minorEastAsia" w:hAnsi="Cambria Math"/>
+          </w:rPr>
+          <m:t>x</m:t>
+        </m:r>
+      </m:oMath>
+      <w:r>
+        <w:rPr>
+          <w:rFonts w:eastAsiaTheme="minorEastAsia"/>
+        </w:rPr>
+        <w:t xml:space="preserve"> oraz </w:t>
+      </w:r>
+      <m:oMath>
+        <m:r>
+          <w:rPr>
+            <w:rFonts w:ascii="Cambria Math" w:eastAsiaTheme="minorEastAsia" w:hAnsi="Cambria Math"/>
+          </w:rPr>
+          <m:t>d</m:t>
+        </m:r>
+      </m:oMath>
+      <w:r>
+        <w:rPr>
+          <w:rFonts w:eastAsiaTheme="minorEastAsia"/>
+        </w:rPr>
+        <w:t>.</w:t>
+      </w:r>
+      <w:r>
+        <w:rPr>
+          <w:rFonts w:eastAsiaTheme="minorEastAsia"/>
+        </w:rPr>
+        <w:t xml:space="preserve"> Kolejna liczba rozpoczyna się znakiem minusa, co zapiszemy, a kolejne znaki odczytamy jak wcześniej. Po przejściu przez cały tekst wejściowy, wykonujemy te same operacje co przy średniku. Ponieważ u nas </w:t>
+      </w:r>
+      <m:oMath>
+        <m:r>
+          <w:rPr>
+            <w:rFonts w:ascii="Cambria Math" w:eastAsiaTheme="minorEastAsia" w:hAnsi="Cambria Math"/>
+          </w:rPr>
+          <m:t>x=15</m:t>
+        </m:r>
+      </m:oMath>
+      <w:r>
+        <w:rPr>
+          <w:rFonts w:eastAsiaTheme="minorEastAsia"/>
+        </w:rPr>
+        <w:t xml:space="preserve"> i liczba ma być ujemna (odczytaliśmy minus), </w:t>
+      </w:r>
+      <m:oMath>
+        <m:r>
+          <w:rPr>
+            <w:rFonts w:ascii="Cambria Math" w:eastAsiaTheme="minorEastAsia" w:hAnsi="Cambria Math"/>
+          </w:rPr>
+          <m:t>x</m:t>
+        </m:r>
+        <m:r>
+          <w:rPr>
+            <w:rFonts w:ascii="Cambria Math" w:hAnsi="Cambria Math"/>
+          </w:rPr>
+          <m:t>←</m:t>
+        </m:r>
+        <m:r>
+          <w:rPr>
+            <w:rFonts w:ascii="Cambria Math" w:eastAsiaTheme="minorEastAsia" w:hAnsi="Cambria Math"/>
+          </w:rPr>
+          <m:t>x*(-1)</m:t>
+        </m:r>
+      </m:oMath>
+      <w:r>
+        <w:rPr>
+          <w:rFonts w:eastAsiaTheme="minorEastAsia"/>
+        </w:rPr>
+        <w:t>.</w:t>
+      </w:r>
+      <w:r>
+        <w:rPr>
+          <w:rFonts w:eastAsiaTheme="minorEastAsia"/>
+        </w:rPr>
+        <w:t xml:space="preserve"> Tym razem wartości </w:t>
+      </w:r>
+      <m:oMath>
+        <m:sSub>
+          <m:sSubPr>
+            <m:ctrlPr>
+              <w:rPr>
+                <w:rFonts w:ascii="Cambria Math" w:eastAsiaTheme="minorEastAsia" w:hAnsi="Cambria Math"/>
+                <w:i/>
+              </w:rPr>
+            </m:ctrlPr>
+          </m:sSubPr>
+          <m:e>
+            <m:r>
+              <w:rPr>
+                <w:rFonts w:ascii="Cambria Math" w:eastAsiaTheme="minorEastAsia" w:hAnsi="Cambria Math"/>
+              </w:rPr>
+              <m:t>x</m:t>
+            </m:r>
+          </m:e>
+          <m:sub>
+            <m:r>
+              <w:rPr>
+                <w:rFonts w:ascii="Cambria Math" w:eastAsiaTheme="minorEastAsia" w:hAnsi="Cambria Math"/>
+              </w:rPr>
+              <m:t>max</m:t>
+            </m:r>
+          </m:sub>
+        </m:sSub>
+      </m:oMath>
+      <w:r>
+        <w:rPr>
+          <w:rFonts w:eastAsiaTheme="minorEastAsia"/>
+        </w:rPr>
+        <w:t xml:space="preserve"> nie zmienimy, bo </w:t>
+      </w:r>
+      <m:oMath>
+        <m:r>
+          <w:rPr>
+            <w:rFonts w:ascii="Cambria Math" w:eastAsiaTheme="minorEastAsia" w:hAnsi="Cambria Math"/>
+          </w:rPr>
+          <m:t>-15</m:t>
+        </m:r>
+        <m:r>
+          <w:rPr>
+            <w:rFonts w:ascii="Cambria Math" w:eastAsiaTheme="minorEastAsia" w:hAnsi="Cambria Math"/>
+          </w:rPr>
+          <m:t>≯</m:t>
+        </m:r>
+        <m:r>
+          <w:rPr>
+            <w:rFonts w:ascii="Cambria Math" w:eastAsiaTheme="minorEastAsia" w:hAnsi="Cambria Math"/>
+          </w:rPr>
+          <m:t>42</m:t>
+        </m:r>
+      </m:oMath>
+      <w:r>
+        <w:rPr>
+          <w:rFonts w:eastAsiaTheme="minorEastAsia"/>
+        </w:rPr>
+        <w:t>.</w:t>
+      </w:r>
+    </w:p>
+    <w:p>
+      <w:pPr>
+        <w:rPr>
+          <w:rFonts w:eastAsiaTheme="minorEastAsia"/>
+        </w:rPr>
+      </w:pPr>
+      <w:r>
+        <w:rPr>
+          <w:rFonts w:eastAsiaTheme="minorEastAsia"/>
+        </w:rPr>
+        <w:t xml:space="preserve">Wynikiem działania algorytmu jest liczba </w:t>
+      </w:r>
+      <m:oMath>
+        <m:r>
+          <w:rPr>
+            <w:rFonts w:ascii="Cambria Math" w:eastAsiaTheme="minorEastAsia" w:hAnsi="Cambria Math"/>
+          </w:rPr>
+          <m:t>42</m:t>
+        </m:r>
+      </m:oMath>
+      <w:r>
+        <w:rPr>
+          <w:rFonts w:eastAsiaTheme="minorEastAsia"/>
+        </w:rPr>
+        <w:t>.</w:t>
+      </w:r>
+    </w:p>
+    <w:p>
+      <w:pPr>
+        <w:rPr>
+          <w:rFonts w:eastAsiaTheme="minorEastAsia"/>
+        </w:rPr>
+      </w:pPr>
+    </w:p>
     <w:sectPr>
-      <w:headerReference w:type="default" r:id="rId6"/>
+      <w:headerReference w:type="default" r:id="rId7"/>
       <w:pgSz w:w="11906" w:h="16838"/>
       <w:pgMar w:top="1440" w:right="1440" w:bottom="1440" w:left="1440" w:header="708" w:footer="708" w:gutter="0"/>
       <w:cols w:space="708"/>
@@ -444,7 +1864,6 @@
         <w:bCs/>
         <w:sz w:val="40"/>
         <w:szCs w:val="40"/>
-        <w:lang/>
       </w:rPr>
     </w:pPr>
     <w:r>
@@ -453,7 +1872,6 @@
         <w:bCs/>
         <w:sz w:val="40"/>
         <w:szCs w:val="40"/>
-        <w:lang/>
       </w:rPr>
       <w:t>Algorytmy i struktury danych</w:t>
     </w:r>
@@ -475,7 +1893,7 @@
         <w:rFonts w:asciiTheme="minorHAnsi" w:eastAsiaTheme="minorHAnsi" w:hAnsiTheme="minorHAnsi" w:cstheme="minorBidi"/>
         <w:sz w:val="22"/>
         <w:szCs w:val="22"/>
-        <w:lang w:eastAsia="en-US" w:bidi="ar-SA"/>
+        <w:lang w:val="en-US" w:eastAsia="en-US" w:bidi="ar-SA"/>
       </w:rPr>
     </w:rPrDefault>
     <w:pPrDefault>
@@ -1478,6 +2896,35 @@
       <w:lang w:val="pl-PL"/>
     </w:rPr>
   </w:style>
+  <w:style w:type="character" w:styleId="PlaceholderText">
+    <w:name w:val="Placeholder Text"/>
+    <w:basedOn w:val="DefaultParagraphFont"/>
+    <w:uiPriority w:val="99"/>
+    <w:semiHidden/>
+    <w:rsid w:val="00F40993"/>
+    <w:rPr>
+      <w:color w:val="666666"/>
+    </w:rPr>
+  </w:style>
+  <w:style w:type="paragraph" w:styleId="Caption">
+    <w:name w:val="caption"/>
+    <w:basedOn w:val="Normal"/>
+    <w:next w:val="Normal"/>
+    <w:uiPriority w:val="35"/>
+    <w:unhideWhenUsed/>
+    <w:qFormat/>
+    <w:rsid w:val="00C12C04"/>
+    <w:pPr>
+      <w:spacing w:after="200" w:line="240" w:lineRule="auto"/>
+    </w:pPr>
+    <w:rPr>
+      <w:i/>
+      <w:iCs/>
+      <w:color w:val="0E2841" w:themeColor="text2"/>
+      <w:sz w:val="18"/>
+      <w:szCs w:val="18"/>
+    </w:rPr>
+  </w:style>
 </w:styles>
 </file>
 
@@ -1774,4 +3221,16 @@
     </a:ext>
   </a:extLst>
 </a:theme>
+</file>
+
+<file path=customXml/item1.xml><?xml version="1.0" encoding="utf-8"?>
+<b:Sources xmlns:b="http://schemas.openxmlformats.org/officeDocument/2006/bibliography" xmlns="http://schemas.openxmlformats.org/officeDocument/2006/bibliography" SelectedStyle="/APASixthEditionOfficeOnline.xsl" StyleName="APA" Version="6"/>
+</file>
+
+<file path=customXml/itemProps1.xml><?xml version="1.0" encoding="utf-8"?>
+<ds:datastoreItem xmlns:ds="http://schemas.openxmlformats.org/officeDocument/2006/customXml" ds:itemID="{FD91E069-4DC2-574F-BB83-DEC9C9E9BAA7}">
+  <ds:schemaRefs>
+    <ds:schemaRef ds:uri="http://schemas.openxmlformats.org/officeDocument/2006/bibliography"/>
+  </ds:schemaRefs>
+</ds:datastoreItem>
 </file>
</xml_diff>